<commit_message>
Upated Project Mockup Images
</commit_message>
<xml_diff>
--- a/src/assets/Resume.docx
+++ b/src/assets/Resume.docx
@@ -32,10 +32,6 @@
           <w:p>
             <w:pPr>
               <w:pStyle w:val="Title"/>
-              <w:rPr>
-                <w:sz w:val="52"/>
-                <w:szCs w:val="48"/>
-              </w:rPr>
             </w:pPr>
             <w:r>
               <w:rPr>
@@ -47,10 +43,6 @@
               <w:t>Humera</w:t>
             </w:r>
             <w:r>
-              <w:rPr>
-                <w:sz w:val="52"/>
-                <w:szCs w:val="48"/>
-              </w:rPr>
               <w:t xml:space="preserve"> </w:t>
             </w:r>
             <w:r>
@@ -66,98 +58,12 @@
           </w:p>
           <w:p>
             <w:pPr>
-              <w:pStyle w:val="ContactInfo"/>
-              <w:contextualSpacing w:val="0"/>
-            </w:pPr>
-            <w:r>
-              <w:t>103 Avonmore Crescent</w:t>
-            </w:r>
-            <w:r>
-              <w:t xml:space="preserve"> </w:t>
-            </w:r>
-            <w:sdt>
-              <w:sdtPr>
-                <w:alias w:val="Divider dot:"/>
-                <w:tag w:val="Divider dot:"/>
-                <w:id w:val="-1459182552"/>
-                <w:placeholder>
-                  <w:docPart w:val="031D69A9A4574A779FFD99DA61B54AC3"/>
-                </w:placeholder>
-                <w:temporary/>
-                <w:showingPlcHdr/>
-                <w15:appearance w15:val="hidden"/>
-              </w:sdtPr>
-              <w:sdtEndPr/>
-              <w:sdtContent>
-                <w:r>
-                  <w:t>·</w:t>
-                </w:r>
-              </w:sdtContent>
-            </w:sdt>
-            <w:r>
-              <w:t xml:space="preserve"> </w:t>
-            </w:r>
-            <w:r>
-              <w:t>647-274-2751</w:t>
-            </w:r>
-          </w:p>
-          <w:p>
-            <w:pPr>
               <w:pStyle w:val="ContactInfoEmphasis"/>
               <w:contextualSpacing w:val="0"/>
+              <w:rPr>
+                <w:color w:val="auto"/>
+              </w:rPr>
             </w:pPr>
-            <w:hyperlink r:id="rId10" w:history="1">
-              <w:r>
-                <w:rPr>
-                  <w:rStyle w:val="Hyperlink"/>
-                </w:rPr>
-                <w:t>humera</w:t>
-              </w:r>
-              <w:r>
-                <w:rPr>
-                  <w:rStyle w:val="Hyperlink"/>
-                </w:rPr>
-                <w:t>.</w:t>
-              </w:r>
-              <w:r>
-                <w:rPr>
-                  <w:rStyle w:val="Hyperlink"/>
-                </w:rPr>
-                <w:t>1@hotmail.com</w:t>
-              </w:r>
-            </w:hyperlink>
-            <w:r>
-              <w:t xml:space="preserve"> </w:t>
-            </w:r>
-            <w:sdt>
-              <w:sdtPr>
-                <w:rPr>
-                  <w:b w:val="0"/>
-                  <w:color w:val="595959" w:themeColor="text1" w:themeTint="A6"/>
-                </w:rPr>
-                <w:alias w:val="Divider dot:"/>
-                <w:tag w:val="Divider dot:"/>
-                <w:id w:val="952985590"/>
-                <w:placeholder>
-                  <w:docPart w:val="A2E1897E0C8D4AE7BEDFF05032AC22DC"/>
-                </w:placeholder>
-                <w:temporary/>
-                <w:showingPlcHdr/>
-                <w15:appearance w15:val="hidden"/>
-              </w:sdtPr>
-              <w:sdtContent>
-                <w:r>
-                  <w:rPr>
-                    <w:b w:val="0"/>
-                    <w:color w:val="595959" w:themeColor="text1" w:themeTint="A6"/>
-                  </w:rPr>
-                  <w:t>·</w:t>
-                </w:r>
-              </w:sdtContent>
-            </w:sdt>
-            <w:r>
-              <w:t xml:space="preserve"> </w:t>
-            </w:r>
             <w:sdt>
               <w:sdtPr>
                 <w:alias w:val="Enter LinkedIn profile:"/>
@@ -168,40 +74,15 @@
                 </w:placeholder>
                 <w15:appearance w15:val="hidden"/>
               </w:sdtPr>
-              <w:sdtEndPr/>
               <w:sdtContent>
-                <w:hyperlink r:id="rId11" w:history="1">
+                <w:hyperlink r:id="rId10" w:history="1">
                   <w:r>
                     <w:rPr>
                       <w:rStyle w:val="Hyperlink"/>
                       <w:color w:val="1D824C" w:themeColor="accent1"/>
                       <w:u w:val="none"/>
                     </w:rPr>
-                    <w:t>Li</w:t>
-                  </w:r>
-                  <w:r>
-                    <w:rPr>
-                      <w:rStyle w:val="Hyperlink"/>
-                      <w:color w:val="1D824C" w:themeColor="accent1"/>
-                      <w:u w:val="none"/>
-                    </w:rPr>
-                    <w:t>n</w:t>
-                  </w:r>
-                  <w:r>
-                    <w:rPr>
-                      <w:rStyle w:val="Hyperlink"/>
-                      <w:color w:val="1D824C" w:themeColor="accent1"/>
-                      <w:u w:val="none"/>
-                    </w:rPr>
-                    <w:t>k</w:t>
-                  </w:r>
-                  <w:r>
-                    <w:rPr>
-                      <w:rStyle w:val="Hyperlink"/>
-                      <w:color w:val="1D824C" w:themeColor="accent1"/>
-                      <w:u w:val="none"/>
-                    </w:rPr>
-                    <w:t>edIn</w:t>
+                    <w:t>LinkedIn</w:t>
                   </w:r>
                 </w:hyperlink>
               </w:sdtContent>
@@ -221,7 +102,6 @@
                 <w:showingPlcHdr/>
                 <w15:appearance w15:val="hidden"/>
               </w:sdtPr>
-              <w:sdtEndPr/>
               <w:sdtContent>
                 <w:r>
                   <w:t>·</w:t>
@@ -232,14 +112,25 @@
               <w:t xml:space="preserve"> </w:t>
             </w:r>
             <w:r>
-              <w:t>humera.com</w:t>
+              <w:rPr>
+                <w:rStyle w:val="vanity-namedomain"/>
+                <w:rFonts w:ascii="Segoe UI" w:hAnsi="Segoe UI" w:cs="Segoe UI"/>
+                <w:bdr w:val="none" w:sz="0" w:space="0" w:color="auto" w:frame="1"/>
+                <w:shd w:val="clear" w:color="auto" w:fill="FFFFFF"/>
+              </w:rPr>
+              <w:t>/in/</w:t>
             </w:r>
-          </w:p>
-          <w:p>
-            <w:pPr>
-              <w:pStyle w:val="ContactInfoEmphasis"/>
-              <w:contextualSpacing w:val="0"/>
-            </w:pPr>
+            <w:r>
+              <w:rPr>
+                <w:rStyle w:val="break-words"/>
+                <w:rFonts w:ascii="Segoe UI" w:hAnsi="Segoe UI" w:cs="Segoe UI"/>
+                <w:sz w:val="21"/>
+                <w:szCs w:val="21"/>
+                <w:bdr w:val="none" w:sz="0" w:space="0" w:color="auto" w:frame="1"/>
+                <w:shd w:val="clear" w:color="auto" w:fill="FFFFFF"/>
+              </w:rPr>
+              <w:t>humeramanjra</w:t>
+            </w:r>
           </w:p>
         </w:tc>
       </w:tr>
@@ -261,6 +152,7 @@
             </w:pPr>
             <w:r>
               <w:rPr>
+                <w:color w:val="auto"/>
                 <w:sz w:val="24"/>
                 <w:szCs w:val="24"/>
               </w:rPr>
@@ -268,6 +160,7 @@
             </w:r>
             <w:r>
               <w:rPr>
+                <w:color w:val="auto"/>
                 <w:sz w:val="24"/>
                 <w:szCs w:val="24"/>
               </w:rPr>
@@ -275,6 +168,7 @@
             </w:r>
             <w:r>
               <w:rPr>
+                <w:color w:val="auto"/>
                 <w:sz w:val="24"/>
                 <w:szCs w:val="24"/>
               </w:rPr>
@@ -300,7 +194,6 @@
           <w:showingPlcHdr/>
           <w15:appearance w15:val="hidden"/>
         </w:sdtPr>
-        <w:sdtEndPr/>
         <w:sdtContent>
           <w:r>
             <w:t>Experience</w:t>
@@ -332,7 +225,10 @@
       <w:tr>
         <w:tc>
           <w:tcPr>
-            <w:tcW w:w="9355" w:type="dxa"/>
+            <w:tcW w:w="9290" w:type="dxa"/>
+            <w:tcMar>
+              <w:top w:w="216" w:type="dxa"/>
+            </w:tcMar>
           </w:tcPr>
           <w:p>
             <w:pPr>
@@ -341,13 +237,16 @@
               <w:outlineLvl w:val="2"/>
             </w:pPr>
             <w:r>
-              <w:t>April 2021</w:t>
+              <w:t>April 202</w:t>
+            </w:r>
+            <w:r>
+              <w:t>2</w:t>
             </w:r>
             <w:r>
               <w:t xml:space="preserve"> – </w:t>
             </w:r>
             <w:r>
-              <w:t>August 2021</w:t>
+              <w:t>Present</w:t>
             </w:r>
           </w:p>
           <w:p>
@@ -365,20 +264,10 @@
             <w:r>
               <w:rPr>
                 <w:rStyle w:val="SubtleReference"/>
+                <w:b/>
+                <w:bCs/>
               </w:rPr>
-              <w:t>M</w:t>
-            </w:r>
-            <w:r>
-              <w:rPr>
-                <w:rStyle w:val="SubtleReference"/>
-              </w:rPr>
-              <w:t>i</w:t>
-            </w:r>
-            <w:r>
-              <w:rPr>
-                <w:rStyle w:val="SubtleReference"/>
-              </w:rPr>
-              <w:t>RecipeBook</w:t>
+              <w:t>MiRecipeBook</w:t>
             </w:r>
           </w:p>
           <w:p>
@@ -388,30 +277,18 @@
               <w:ind w:left="357" w:hanging="357"/>
               <w:contextualSpacing w:val="0"/>
               <w:rPr>
+                <w:color w:val="auto"/>
                 <w:sz w:val="24"/>
                 <w:szCs w:val="24"/>
               </w:rPr>
             </w:pPr>
             <w:r>
               <w:rPr>
+                <w:color w:val="auto"/>
                 <w:sz w:val="24"/>
                 <w:szCs w:val="24"/>
               </w:rPr>
-              <w:t xml:space="preserve">Designed, developed, and maintained responsive web application for publishing recipes using React, JavaScript, HTML, and </w:t>
-            </w:r>
-            <w:r>
-              <w:rPr>
-                <w:sz w:val="24"/>
-                <w:szCs w:val="24"/>
-              </w:rPr>
-              <w:t>S</w:t>
-            </w:r>
-            <w:r>
-              <w:rPr>
-                <w:sz w:val="24"/>
-                <w:szCs w:val="24"/>
-              </w:rPr>
-              <w:t xml:space="preserve">CSS. </w:t>
+              <w:t xml:space="preserve">Designed, developed, and maintained responsive web application for publishing recipes using React, JavaScript, HTML, and SCSS. </w:t>
             </w:r>
           </w:p>
           <w:p>
@@ -421,37 +298,18 @@
               <w:ind w:left="357" w:hanging="357"/>
               <w:contextualSpacing w:val="0"/>
               <w:rPr>
+                <w:color w:val="auto"/>
                 <w:sz w:val="24"/>
                 <w:szCs w:val="24"/>
               </w:rPr>
             </w:pPr>
             <w:r>
               <w:rPr>
+                <w:color w:val="auto"/>
                 <w:sz w:val="24"/>
                 <w:szCs w:val="24"/>
               </w:rPr>
-              <w:t xml:space="preserve">Implemented </w:t>
-            </w:r>
-            <w:r>
-              <w:rPr>
-                <w:sz w:val="24"/>
-                <w:szCs w:val="24"/>
-              </w:rPr>
-              <w:t xml:space="preserve">intuitive user </w:t>
-            </w:r>
-            <w:r>
-              <w:rPr>
-                <w:sz w:val="24"/>
-                <w:szCs w:val="24"/>
-              </w:rPr>
-              <w:t xml:space="preserve">interaction component for the </w:t>
-            </w:r>
-            <w:r>
-              <w:rPr>
-                <w:sz w:val="24"/>
-                <w:szCs w:val="24"/>
-              </w:rPr>
-              <w:t>application to allow users to provide feedback for individual recipes.</w:t>
+              <w:t>Implemented intuitive user interaction component for the application to allow users to provide feedback for individual recipes.</w:t>
             </w:r>
           </w:p>
           <w:p>
@@ -460,25 +318,22 @@
               <w:spacing w:before="120"/>
               <w:ind w:left="357" w:hanging="357"/>
               <w:contextualSpacing w:val="0"/>
+              <w:rPr>
+                <w:color w:val="auto"/>
+                <w:sz w:val="24"/>
+                <w:szCs w:val="24"/>
+              </w:rPr>
             </w:pPr>
             <w:r>
               <w:rPr>
+                <w:color w:val="auto"/>
                 <w:sz w:val="24"/>
                 <w:szCs w:val="24"/>
               </w:rPr>
               <w:t>Integrated the application with several APIs to allow users to explore and save recipes from other recipe providers.</w:t>
             </w:r>
           </w:p>
-        </w:tc>
-      </w:tr>
-      <w:tr>
-        <w:tc>
-          <w:tcPr>
-            <w:tcW w:w="9355" w:type="dxa"/>
-            <w:tcMar>
-              <w:top w:w="216" w:type="dxa"/>
-            </w:tcMar>
-          </w:tcPr>
+          <w:p/>
           <w:p>
             <w:pPr>
               <w:pStyle w:val="Heading3"/>
@@ -486,16 +341,10 @@
               <w:outlineLvl w:val="2"/>
             </w:pPr>
             <w:r>
-              <w:t>October</w:t>
+              <w:t>May</w:t>
             </w:r>
             <w:r>
-              <w:t xml:space="preserve"> 2021</w:t>
-            </w:r>
-            <w:r>
-              <w:t xml:space="preserve"> – </w:t>
-            </w:r>
-            <w:r>
-              <w:t>Present</w:t>
+              <w:t xml:space="preserve"> 2021 – jAN 2022</w:t>
             </w:r>
           </w:p>
           <w:p>
@@ -513,6 +362,8 @@
             <w:r>
               <w:rPr>
                 <w:rStyle w:val="SubtleReference"/>
+                <w:b/>
+                <w:bCs/>
               </w:rPr>
               <w:t>Sajjboutique</w:t>
             </w:r>
@@ -524,12 +375,14 @@
               <w:ind w:left="357" w:hanging="357"/>
               <w:contextualSpacing w:val="0"/>
               <w:rPr>
+                <w:color w:val="auto"/>
                 <w:sz w:val="24"/>
                 <w:szCs w:val="24"/>
               </w:rPr>
             </w:pPr>
             <w:r>
               <w:rPr>
+                <w:color w:val="auto"/>
                 <w:sz w:val="24"/>
                 <w:szCs w:val="24"/>
               </w:rPr>
@@ -539,6 +392,7 @@
               <w:rPr>
                 <w:b/>
                 <w:bCs/>
+                <w:color w:val="auto"/>
                 <w:sz w:val="24"/>
                 <w:szCs w:val="24"/>
               </w:rPr>
@@ -546,24 +400,11 @@
             </w:r>
             <w:r>
               <w:rPr>
+                <w:color w:val="auto"/>
                 <w:sz w:val="24"/>
                 <w:szCs w:val="24"/>
               </w:rPr>
-              <w:t xml:space="preserve">application for a </w:t>
-            </w:r>
-            <w:r>
-              <w:rPr>
-                <w:sz w:val="24"/>
-                <w:szCs w:val="24"/>
-              </w:rPr>
-              <w:t>local</w:t>
-            </w:r>
-            <w:r>
-              <w:rPr>
-                <w:sz w:val="24"/>
-                <w:szCs w:val="24"/>
-              </w:rPr>
-              <w:t xml:space="preserve"> clothing store using React, JavaScript, HTML, and SCSS.</w:t>
+              <w:t>application for a local clothing store using React, JavaScript, HTML, and SCSS.</w:t>
             </w:r>
           </w:p>
           <w:p>
@@ -573,23 +414,18 @@
               <w:ind w:left="357" w:hanging="357"/>
               <w:contextualSpacing w:val="0"/>
               <w:rPr>
+                <w:color w:val="auto"/>
                 <w:sz w:val="24"/>
                 <w:szCs w:val="24"/>
               </w:rPr>
             </w:pPr>
             <w:r>
               <w:rPr>
+                <w:color w:val="auto"/>
                 <w:sz w:val="24"/>
                 <w:szCs w:val="24"/>
               </w:rPr>
-              <w:t xml:space="preserve">Implemented search and filter functionality for the online store </w:t>
-            </w:r>
-            <w:r>
-              <w:rPr>
-                <w:sz w:val="24"/>
-                <w:szCs w:val="24"/>
-              </w:rPr>
-              <w:t>to allow users to find products easily and intuitively in store’s collection.</w:t>
+              <w:t>Implemented search and filter functionality for the online store to allow users to find products easily and intuitively in store’s collection.</w:t>
             </w:r>
           </w:p>
           <w:p>
@@ -599,51 +435,18 @@
               <w:ind w:left="357" w:hanging="357"/>
               <w:contextualSpacing w:val="0"/>
               <w:rPr>
+                <w:color w:val="auto"/>
                 <w:sz w:val="24"/>
                 <w:szCs w:val="24"/>
               </w:rPr>
             </w:pPr>
             <w:r>
               <w:rPr>
+                <w:color w:val="auto"/>
                 <w:sz w:val="24"/>
                 <w:szCs w:val="24"/>
               </w:rPr>
-              <w:t>Integrated application with Google analytics to collect</w:t>
-            </w:r>
-            <w:r>
-              <w:rPr>
-                <w:sz w:val="24"/>
-                <w:szCs w:val="24"/>
-              </w:rPr>
-              <w:t xml:space="preserve"> user</w:t>
-            </w:r>
-            <w:r>
-              <w:rPr>
-                <w:sz w:val="24"/>
-                <w:szCs w:val="24"/>
-              </w:rPr>
-              <w:t xml:space="preserve"> metrics</w:t>
-            </w:r>
-            <w:r>
-              <w:rPr>
-                <w:sz w:val="24"/>
-                <w:szCs w:val="24"/>
-              </w:rPr>
-              <w:t xml:space="preserve"> and enhance </w:t>
-            </w:r>
-            <w:r>
-              <w:rPr>
-                <w:sz w:val="24"/>
-                <w:szCs w:val="24"/>
-              </w:rPr>
-              <w:t>user experience</w:t>
-            </w:r>
-            <w:r>
-              <w:rPr>
-                <w:sz w:val="24"/>
-                <w:szCs w:val="24"/>
-              </w:rPr>
-              <w:t>.</w:t>
+              <w:t>Integrated application with Google analytics to collect user metrics and enhance user experience.</w:t>
             </w:r>
           </w:p>
           <w:p>
@@ -653,30 +456,18 @@
               <w:ind w:left="357" w:hanging="357"/>
               <w:contextualSpacing w:val="0"/>
               <w:rPr>
+                <w:color w:val="auto"/>
                 <w:sz w:val="24"/>
                 <w:szCs w:val="24"/>
               </w:rPr>
             </w:pPr>
             <w:r>
               <w:rPr>
+                <w:color w:val="auto"/>
                 <w:sz w:val="24"/>
                 <w:szCs w:val="24"/>
               </w:rPr>
-              <w:t xml:space="preserve">Built dashboard for the application to </w:t>
-            </w:r>
-            <w:r>
-              <w:rPr>
-                <w:sz w:val="24"/>
-                <w:szCs w:val="24"/>
-              </w:rPr>
-              <w:t>easily manage store inventory</w:t>
-            </w:r>
-            <w:r>
-              <w:rPr>
-                <w:sz w:val="24"/>
-                <w:szCs w:val="24"/>
-              </w:rPr>
-              <w:t xml:space="preserve"> and promote products to users.</w:t>
+              <w:t>Built dashboard for the application to easily manage store inventory and promote products to users.</w:t>
             </w:r>
           </w:p>
           <w:p/>
@@ -695,7 +486,6 @@
         <w:showingPlcHdr/>
         <w15:appearance w15:val="hidden"/>
       </w:sdtPr>
-      <w:sdtEndPr/>
       <w:sdtContent>
         <w:p>
           <w:pPr>
@@ -726,9 +516,6 @@
         <w:gridCol w:w="9290"/>
       </w:tblGrid>
       <w:tr>
-        <w:trPr>
-          <w:trHeight w:val="873"/>
-        </w:trPr>
         <w:tc>
           <w:tcPr>
             <w:tcW w:w="9290" w:type="dxa"/>
@@ -740,78 +527,34 @@
               <w:outlineLvl w:val="2"/>
             </w:pPr>
             <w:r>
-              <w:t>September</w:t>
-            </w:r>
-            <w:r>
-              <w:t xml:space="preserve"> 20</w:t>
-            </w:r>
-            <w:r>
-              <w:t>20</w:t>
+              <w:t>September 2020</w:t>
             </w:r>
           </w:p>
           <w:p>
             <w:pPr>
-              <w:pStyle w:val="Heading1"/>
-              <w:shd w:val="clear" w:color="auto" w:fill="FAFAFA"/>
-              <w:spacing w:before="0" w:after="0"/>
-              <w:rPr>
-                <w:rFonts w:asciiTheme="minorHAnsi" w:hAnsiTheme="minorHAnsi"/>
-                <w:color w:val="1D824C" w:themeColor="accent1"/>
-                <w:sz w:val="26"/>
-                <w:szCs w:val="26"/>
-              </w:rPr>
+              <w:pStyle w:val="Heading3"/>
+              <w:contextualSpacing w:val="0"/>
+              <w:outlineLvl w:val="2"/>
             </w:pPr>
-            <w:r>
-              <w:rPr>
-                <w:rFonts w:asciiTheme="minorHAnsi" w:hAnsiTheme="minorHAnsi"/>
-                <w:color w:val="1D824C" w:themeColor="accent1"/>
-                <w:sz w:val="26"/>
-                <w:szCs w:val="26"/>
-              </w:rPr>
-              <w:t>Certified Tester Foundation Level (CTFL)</w:t>
-            </w:r>
-            <w:r>
-              <w:rPr>
-                <w:rFonts w:asciiTheme="minorHAnsi" w:hAnsiTheme="minorHAnsi"/>
-                <w:color w:val="1D824C" w:themeColor="accent1"/>
-                <w:sz w:val="26"/>
-                <w:szCs w:val="26"/>
-              </w:rPr>
-              <w:t>,</w:t>
-            </w:r>
             <w:r>
               <w:rPr>
                 <w:color w:val="1D824C" w:themeColor="accent1"/>
                 <w:sz w:val="26"/>
                 <w:szCs w:val="26"/>
               </w:rPr>
-              <w:t xml:space="preserve"> </w:t>
+              <w:t>CERTIFIED TESTER FOUNDATION LEVEL (CTFL),</w:t>
             </w:r>
             <w:r>
-              <w:rPr>
-                <w:rStyle w:val="SubtleReference"/>
-                <w:rFonts w:asciiTheme="minorHAnsi" w:hAnsiTheme="minorHAnsi"/>
-                <w:sz w:val="26"/>
-                <w:szCs w:val="26"/>
-              </w:rPr>
-              <w:t>I</w:t>
-            </w:r>
-            <w:r>
-              <w:rPr>
-                <w:rStyle w:val="SubtleReference"/>
-                <w:rFonts w:asciiTheme="minorHAnsi" w:hAnsiTheme="minorHAnsi"/>
-                <w:sz w:val="26"/>
-              </w:rPr>
-              <w:t>STQB</w:t>
+              <w:t xml:space="preserve"> ISTQB</w:t>
             </w:r>
           </w:p>
-        </w:tc>
-      </w:tr>
-      <w:tr>
-        <w:tc>
-          <w:tcPr>
-            <w:tcW w:w="9290" w:type="dxa"/>
-          </w:tcPr>
+          <w:p>
+            <w:pPr>
+              <w:pStyle w:val="Heading3"/>
+              <w:contextualSpacing w:val="0"/>
+              <w:outlineLvl w:val="2"/>
+            </w:pPr>
+          </w:p>
           <w:p>
             <w:pPr>
               <w:pStyle w:val="Heading3"/>
@@ -837,6 +580,8 @@
             <w:r>
               <w:rPr>
                 <w:rStyle w:val="SubtleReference"/>
+                <w:b/>
+                <w:bCs/>
               </w:rPr>
               <w:t>Jamia Polytechnic</w:t>
             </w:r>
@@ -844,6 +589,11 @@
         </w:tc>
       </w:tr>
     </w:tbl>
+    <w:p>
+      <w:pPr>
+        <w:pStyle w:val="Heading1"/>
+      </w:pPr>
+    </w:p>
     <w:sdt>
       <w:sdtPr>
         <w:alias w:val="Skills:"/>
@@ -856,7 +606,6 @@
         <w:showingPlcHdr/>
         <w15:appearance w15:val="hidden"/>
       </w:sdtPr>
-      <w:sdtEndPr/>
       <w:sdtContent>
         <w:p>
           <w:pPr>
@@ -895,12 +644,14 @@
               <w:ind w:left="357" w:hanging="357"/>
               <w:contextualSpacing w:val="0"/>
               <w:rPr>
+                <w:color w:val="auto"/>
                 <w:sz w:val="24"/>
                 <w:szCs w:val="24"/>
               </w:rPr>
             </w:pPr>
             <w:r>
               <w:rPr>
+                <w:color w:val="auto"/>
                 <w:sz w:val="24"/>
                 <w:szCs w:val="24"/>
               </w:rPr>
@@ -914,12 +665,35 @@
               <w:ind w:left="357" w:hanging="357"/>
               <w:contextualSpacing w:val="0"/>
               <w:rPr>
+                <w:color w:val="auto"/>
                 <w:sz w:val="24"/>
                 <w:szCs w:val="24"/>
               </w:rPr>
             </w:pPr>
             <w:r>
               <w:rPr>
+                <w:color w:val="auto"/>
+                <w:sz w:val="24"/>
+                <w:szCs w:val="24"/>
+              </w:rPr>
+              <w:t>React</w:t>
+            </w:r>
+          </w:p>
+          <w:p>
+            <w:pPr>
+              <w:pStyle w:val="ListBullet"/>
+              <w:spacing w:before="120"/>
+              <w:ind w:left="357" w:hanging="357"/>
+              <w:contextualSpacing w:val="0"/>
+              <w:rPr>
+                <w:color w:val="auto"/>
+                <w:sz w:val="24"/>
+                <w:szCs w:val="24"/>
+              </w:rPr>
+            </w:pPr>
+            <w:r>
+              <w:rPr>
+                <w:color w:val="auto"/>
                 <w:sz w:val="24"/>
                 <w:szCs w:val="24"/>
               </w:rPr>
@@ -933,16 +707,18 @@
               <w:ind w:left="357" w:hanging="357"/>
               <w:contextualSpacing w:val="0"/>
               <w:rPr>
+                <w:color w:val="auto"/>
                 <w:sz w:val="24"/>
                 <w:szCs w:val="24"/>
               </w:rPr>
             </w:pPr>
             <w:r>
               <w:rPr>
+                <w:color w:val="auto"/>
                 <w:sz w:val="24"/>
                 <w:szCs w:val="24"/>
               </w:rPr>
-              <w:t>HTML</w:t>
+              <w:t>SCSS</w:t>
             </w:r>
           </w:p>
           <w:p>
@@ -952,54 +728,18 @@
               <w:ind w:left="357" w:hanging="357"/>
               <w:contextualSpacing w:val="0"/>
               <w:rPr>
+                <w:color w:val="auto"/>
                 <w:sz w:val="24"/>
                 <w:szCs w:val="24"/>
               </w:rPr>
             </w:pPr>
             <w:r>
               <w:rPr>
+                <w:color w:val="auto"/>
                 <w:sz w:val="24"/>
                 <w:szCs w:val="24"/>
               </w:rPr>
-              <w:t>React</w:t>
-            </w:r>
-          </w:p>
-          <w:p>
-            <w:pPr>
-              <w:pStyle w:val="ListBullet"/>
-              <w:spacing w:before="120"/>
-              <w:ind w:left="357" w:hanging="357"/>
-              <w:contextualSpacing w:val="0"/>
-              <w:rPr>
-                <w:sz w:val="24"/>
-                <w:szCs w:val="24"/>
-              </w:rPr>
-            </w:pPr>
-            <w:r>
-              <w:rPr>
-                <w:sz w:val="24"/>
-                <w:szCs w:val="24"/>
-              </w:rPr>
-              <w:t>Git/GitHub</w:t>
-            </w:r>
-          </w:p>
-          <w:p>
-            <w:pPr>
-              <w:pStyle w:val="ListBullet"/>
-              <w:spacing w:before="120"/>
-              <w:ind w:left="357" w:hanging="357"/>
-              <w:contextualSpacing w:val="0"/>
-              <w:rPr>
-                <w:sz w:val="24"/>
-                <w:szCs w:val="24"/>
-              </w:rPr>
-            </w:pPr>
-            <w:r>
-              <w:rPr>
-                <w:sz w:val="24"/>
-                <w:szCs w:val="24"/>
-              </w:rPr>
-              <w:t>VS Code</w:t>
+              <w:t>HTML</w:t>
             </w:r>
           </w:p>
         </w:tc>
@@ -1017,16 +757,18 @@
               <w:ind w:left="357" w:hanging="357"/>
               <w:contextualSpacing w:val="0"/>
               <w:rPr>
+                <w:color w:val="auto"/>
                 <w:sz w:val="24"/>
                 <w:szCs w:val="24"/>
               </w:rPr>
             </w:pPr>
             <w:r>
               <w:rPr>
+                <w:color w:val="auto"/>
                 <w:sz w:val="24"/>
                 <w:szCs w:val="24"/>
               </w:rPr>
-              <w:t>SCSS</w:t>
+              <w:t xml:space="preserve">Git/GitHub </w:t>
             </w:r>
           </w:p>
           <w:p>
@@ -1036,16 +778,18 @@
               <w:ind w:left="357" w:hanging="357"/>
               <w:contextualSpacing w:val="0"/>
               <w:rPr>
+                <w:color w:val="auto"/>
                 <w:sz w:val="24"/>
                 <w:szCs w:val="24"/>
               </w:rPr>
             </w:pPr>
             <w:r>
               <w:rPr>
+                <w:color w:val="auto"/>
                 <w:sz w:val="24"/>
                 <w:szCs w:val="24"/>
               </w:rPr>
-              <w:t>React</w:t>
+              <w:t xml:space="preserve">VS Code </w:t>
             </w:r>
           </w:p>
           <w:p>
@@ -1055,12 +799,14 @@
               <w:ind w:left="357" w:hanging="357"/>
               <w:contextualSpacing w:val="0"/>
               <w:rPr>
+                <w:color w:val="auto"/>
                 <w:sz w:val="24"/>
                 <w:szCs w:val="24"/>
               </w:rPr>
             </w:pPr>
             <w:r>
               <w:rPr>
+                <w:color w:val="auto"/>
                 <w:sz w:val="24"/>
                 <w:szCs w:val="24"/>
               </w:rPr>
@@ -1074,16 +820,39 @@
               <w:ind w:left="357" w:hanging="357"/>
               <w:contextualSpacing w:val="0"/>
               <w:rPr>
+                <w:color w:val="auto"/>
                 <w:sz w:val="24"/>
                 <w:szCs w:val="24"/>
               </w:rPr>
             </w:pPr>
             <w:r>
               <w:rPr>
+                <w:color w:val="auto"/>
                 <w:sz w:val="24"/>
                 <w:szCs w:val="24"/>
               </w:rPr>
               <w:t>TestNG</w:t>
+            </w:r>
+          </w:p>
+          <w:p>
+            <w:pPr>
+              <w:pStyle w:val="ListBullet"/>
+              <w:spacing w:before="120"/>
+              <w:ind w:left="357" w:hanging="357"/>
+              <w:contextualSpacing w:val="0"/>
+              <w:rPr>
+                <w:color w:val="auto"/>
+                <w:sz w:val="24"/>
+                <w:szCs w:val="24"/>
+              </w:rPr>
+            </w:pPr>
+            <w:r>
+              <w:rPr>
+                <w:color w:val="auto"/>
+                <w:sz w:val="24"/>
+                <w:szCs w:val="24"/>
+              </w:rPr>
+              <w:t>Selenium</w:t>
             </w:r>
           </w:p>
         </w:tc>
@@ -1092,8 +861,14 @@
     <w:p>
       <w:pPr>
         <w:pStyle w:val="Heading1"/>
+        <w:rPr>
+          <w:color w:val="auto"/>
+        </w:rPr>
       </w:pPr>
       <w:r>
+        <w:rPr>
+          <w:color w:val="auto"/>
+        </w:rPr>
         <w:t>Languages</w:t>
       </w:r>
     </w:p>
@@ -1112,16 +887,16 @@
           <w:b/>
           <w:bCs/>
           <w:color w:val="1D824C" w:themeColor="accent1"/>
-          <w:sz w:val="26"/>
-          <w:szCs w:val="26"/>
+          <w:sz w:val="24"/>
+          <w:szCs w:val="24"/>
         </w:rPr>
         <w:t>English</w:t>
       </w:r>
       <w:r>
         <w:rPr>
           <w:color w:val="1D824C" w:themeColor="accent1"/>
-          <w:sz w:val="26"/>
-          <w:szCs w:val="26"/>
+          <w:sz w:val="24"/>
+          <w:szCs w:val="24"/>
         </w:rPr>
         <w:t xml:space="preserve"> </w:t>
       </w:r>
@@ -1130,7 +905,15 @@
           <w:sz w:val="26"/>
           <w:szCs w:val="26"/>
         </w:rPr>
-        <w:t>- Fluent</w:t>
+        <w:t xml:space="preserve">- </w:t>
+      </w:r>
+      <w:r>
+        <w:rPr>
+          <w:color w:val="auto"/>
+          <w:sz w:val="24"/>
+          <w:szCs w:val="24"/>
+        </w:rPr>
+        <w:t>Fluent</w:t>
       </w:r>
     </w:p>
     <w:p>
@@ -1148,8 +931,8 @@
           <w:b/>
           <w:bCs/>
           <w:color w:val="1D824C" w:themeColor="accent1"/>
-          <w:sz w:val="26"/>
-          <w:szCs w:val="26"/>
+          <w:sz w:val="24"/>
+          <w:szCs w:val="24"/>
         </w:rPr>
         <w:t>Guj</w:t>
       </w:r>
@@ -1158,8 +941,8 @@
           <w:b/>
           <w:bCs/>
           <w:color w:val="1D824C" w:themeColor="accent1"/>
-          <w:sz w:val="26"/>
-          <w:szCs w:val="26"/>
+          <w:sz w:val="24"/>
+          <w:szCs w:val="24"/>
         </w:rPr>
         <w:t>a</w:t>
       </w:r>
@@ -1168,8 +951,8 @@
           <w:b/>
           <w:bCs/>
           <w:color w:val="1D824C" w:themeColor="accent1"/>
-          <w:sz w:val="26"/>
-          <w:szCs w:val="26"/>
+          <w:sz w:val="24"/>
+          <w:szCs w:val="24"/>
         </w:rPr>
         <w:t>rati</w:t>
       </w:r>
@@ -1190,8 +973,9 @@
       </w:r>
       <w:r>
         <w:rPr>
-          <w:sz w:val="26"/>
-          <w:szCs w:val="26"/>
+          <w:color w:val="auto"/>
+          <w:sz w:val="24"/>
+          <w:szCs w:val="24"/>
         </w:rPr>
         <w:t>Native</w:t>
       </w:r>
@@ -1211,8 +995,8 @@
           <w:b/>
           <w:bCs/>
           <w:color w:val="1D824C" w:themeColor="accent1"/>
-          <w:sz w:val="26"/>
-          <w:szCs w:val="26"/>
+          <w:sz w:val="24"/>
+          <w:szCs w:val="24"/>
         </w:rPr>
         <w:t>Hindi</w:t>
       </w:r>
@@ -1233,8 +1017,9 @@
       </w:r>
       <w:r>
         <w:rPr>
-          <w:sz w:val="26"/>
-          <w:szCs w:val="26"/>
+          <w:color w:val="auto"/>
+          <w:sz w:val="24"/>
+          <w:szCs w:val="24"/>
         </w:rPr>
         <w:t>Fluent</w:t>
       </w:r>
@@ -1254,8 +1039,8 @@
           <w:b/>
           <w:bCs/>
           <w:color w:val="1D824C" w:themeColor="accent1"/>
-          <w:sz w:val="26"/>
-          <w:szCs w:val="26"/>
+          <w:sz w:val="24"/>
+          <w:szCs w:val="24"/>
         </w:rPr>
         <w:t>Urdu</w:t>
       </w:r>
@@ -1276,15 +1061,16 @@
       </w:r>
       <w:r>
         <w:rPr>
-          <w:sz w:val="26"/>
-          <w:szCs w:val="26"/>
+          <w:color w:val="auto"/>
+          <w:sz w:val="24"/>
+          <w:szCs w:val="24"/>
         </w:rPr>
         <w:t>Average</w:t>
       </w:r>
     </w:p>
     <w:sectPr>
-      <w:footerReference w:type="default" r:id="rId12"/>
-      <w:headerReference w:type="first" r:id="rId13"/>
+      <w:footerReference w:type="default" r:id="rId11"/>
+      <w:headerReference w:type="first" r:id="rId12"/>
       <w:pgSz w:w="12240" w:h="15840" w:code="1"/>
       <w:pgMar w:top="950" w:right="1440" w:bottom="1080" w:left="1440" w:header="576" w:footer="720" w:gutter="0"/>
       <w:cols w:space="720"/>
@@ -1666,7 +1452,7 @@
   <w:abstractNum w:abstractNumId="9" w15:restartNumberingAfterBreak="0">
     <w:nsid w:val="FFFFFF89"/>
     <w:multiLevelType w:val="singleLevel"/>
-    <w:tmpl w:val="64F80E1E"/>
+    <w:tmpl w:val="AC50EFEA"/>
     <w:lvl w:ilvl="0">
       <w:start w:val="1"/>
       <w:numFmt w:val="bullet"/>
@@ -1684,7 +1470,7 @@
   <w:abstractNum w:abstractNumId="10" w15:restartNumberingAfterBreak="0">
     <w:nsid w:val="19FD4007"/>
     <w:multiLevelType w:val="multilevel"/>
-    <w:tmpl w:val="9148F2AC"/>
+    <w:tmpl w:val="394A3C98"/>
     <w:lvl w:ilvl="0">
       <w:start w:val="1"/>
       <w:numFmt w:val="bullet"/>
@@ -1696,7 +1482,7 @@
       </w:pPr>
       <w:rPr>
         <w:rFonts w:ascii="Symbol" w:hAnsi="Symbol" w:hint="default"/>
-        <w:color w:val="1D824C" w:themeColor="accent1"/>
+        <w:color w:val="808080" w:themeColor="background1" w:themeShade="80"/>
         <w:sz w:val="24"/>
       </w:rPr>
     </w:lvl>
@@ -2998,6 +2784,7 @@
   <w:style w:type="character" w:default="1" w:styleId="DefaultParagraphFont">
     <w:name w:val="Default Paragraph Font"/>
     <w:uiPriority w:val="1"/>
+    <w:semiHidden/>
     <w:unhideWhenUsed/>
   </w:style>
   <w:style w:type="table" w:default="1" w:styleId="TableNormal">
@@ -27059,38 +26846,22 @@
       <w:shd w:val="clear" w:color="auto" w:fill="E1DFDD"/>
     </w:rPr>
   </w:style>
+  <w:style w:type="character" w:customStyle="1" w:styleId="vanity-namedomain">
+    <w:name w:val="vanity-name__domain"/>
+    <w:basedOn w:val="DefaultParagraphFont"/>
+    <w:rsid w:val="00341F7A"/>
+  </w:style>
+  <w:style w:type="character" w:customStyle="1" w:styleId="break-words">
+    <w:name w:val="break-words"/>
+    <w:basedOn w:val="DefaultParagraphFont"/>
+    <w:rsid w:val="00341F7A"/>
+  </w:style>
 </w:styles>
 </file>
 
 <file path=word/glossary/document.xml><?xml version="1.0" encoding="utf-8"?>
 <w:glossaryDocument xmlns:wpc="http://schemas.microsoft.com/office/word/2010/wordprocessingCanvas" xmlns:cx="http://schemas.microsoft.com/office/drawing/2014/chartex" xmlns:cx1="http://schemas.microsoft.com/office/drawing/2015/9/8/chartex" xmlns:cx2="http://schemas.microsoft.com/office/drawing/2015/10/21/chartex" xmlns:cx3="http://schemas.microsoft.com/office/drawing/2016/5/9/chartex" xmlns:cx4="http://schemas.microsoft.com/office/drawing/2016/5/10/chartex" xmlns:cx5="http://schemas.microsoft.com/office/drawing/2016/5/11/chartex" xmlns:cx6="http://schemas.microsoft.com/office/drawing/2016/5/12/chartex" xmlns:cx7="http://schemas.microsoft.com/office/drawing/2016/5/13/chartex" xmlns:cx8="http://schemas.microsoft.com/office/drawing/2016/5/14/chartex" xmlns:mc="http://schemas.openxmlformats.org/markup-compatibility/2006" xmlns:aink="http://schemas.microsoft.com/office/drawing/2016/ink" xmlns:am3d="http://schemas.microsoft.com/office/drawing/2017/model3d" xmlns:o="urn:schemas-microsoft-com:office:office" xmlns:oel="http://schemas.microsoft.com/office/2019/extlst" xmlns:r="http://schemas.openxmlformats.org/officeDocument/2006/relationships" xmlns:m="http://schemas.openxmlformats.org/officeDocument/2006/math" xmlns:v="urn:schemas-microsoft-com:vml" xmlns:wp14="http://schemas.microsoft.com/office/word/2010/wordprocessingDrawing" xmlns:wp="http://schemas.openxmlformats.org/drawingml/2006/wordprocessingDrawing" xmlns:w10="urn:schemas-microsoft-com:office:word" xmlns:w="http://schemas.openxmlformats.org/wordprocessingml/2006/main" xmlns:w14="http://schemas.microsoft.com/office/word/2010/wordml" xmlns:w15="http://schemas.microsoft.com/office/word/2012/wordml" xmlns:w16cex="http://schemas.microsoft.com/office/word/2018/wordml/cex" xmlns:w16cid="http://schemas.microsoft.com/office/word/2016/wordml/cid" xmlns:w16="http://schemas.microsoft.com/office/word/2018/wordml" xmlns:w16sdtdh="http://schemas.microsoft.com/office/word/2020/wordml/sdtdatahash" xmlns:w16se="http://schemas.microsoft.com/office/word/2015/wordml/symex" xmlns:wpg="http://schemas.microsoft.com/office/word/2010/wordprocessingGroup" xmlns:wpi="http://schemas.microsoft.com/office/word/2010/wordprocessingInk" xmlns:wne="http://schemas.microsoft.com/office/word/2006/wordml" xmlns:wps="http://schemas.microsoft.com/office/word/2010/wordprocessingShape" mc:Ignorable="w14 w15 w16se w16cid w16 w16cex w16sdtdh wp14">
   <w:docParts>
-    <w:docPart>
-      <w:docPartPr>
-        <w:name w:val="031D69A9A4574A779FFD99DA61B54AC3"/>
-        <w:category>
-          <w:name w:val="General"/>
-          <w:gallery w:val="placeholder"/>
-        </w:category>
-        <w:types>
-          <w:type w:val="bbPlcHdr"/>
-        </w:types>
-        <w:behaviors>
-          <w:behavior w:val="content"/>
-        </w:behaviors>
-        <w:guid w:val="{9CB102D9-50D5-4CCD-A824-E75D1530B0C1}"/>
-      </w:docPartPr>
-      <w:docPartBody>
-        <w:p>
-          <w:pPr>
-            <w:pStyle w:val="031D69A9A4574A779FFD99DA61B54AC3"/>
-          </w:pPr>
-          <w:r>
-            <w:t>·</w:t>
-          </w:r>
-        </w:p>
-      </w:docPartBody>
-    </w:docPart>
     <w:docPart>
       <w:docPartPr>
         <w:name w:val="524A4F094B4E4D29ACF5E512C6383332"/>
@@ -27221,32 +26992,6 @@
         </w:p>
       </w:docPartBody>
     </w:docPart>
-    <w:docPart>
-      <w:docPartPr>
-        <w:name w:val="A2E1897E0C8D4AE7BEDFF05032AC22DC"/>
-        <w:category>
-          <w:name w:val="General"/>
-          <w:gallery w:val="placeholder"/>
-        </w:category>
-        <w:types>
-          <w:type w:val="bbPlcHdr"/>
-        </w:types>
-        <w:behaviors>
-          <w:behavior w:val="content"/>
-        </w:behaviors>
-        <w:guid w:val="{B856A42D-E37C-4213-98FA-FBDB7BA2D957}"/>
-      </w:docPartPr>
-      <w:docPartBody>
-        <w:p>
-          <w:pPr>
-            <w:pStyle w:val="A2E1897E0C8D4AE7BEDFF05032AC22DC"/>
-          </w:pPr>
-          <w:r>
-            <w:t>·</w:t>
-          </w:r>
-        </w:p>
-      </w:docPartBody>
-    </w:docPart>
   </w:docParts>
 </w:glossaryDocument>
 </file>
@@ -27337,8 +27082,15 @@
   <w:rsids>
     <w:rsidRoot w:val="0023306B"/>
     <w:rsid w:val="0023306B"/>
+    <w:rsid w:val="002D217D"/>
     <w:rsid w:val="00314C4F"/>
+    <w:rsid w:val="005B08AD"/>
+    <w:rsid w:val="00C60ACE"/>
+    <w:rsid w:val="00CC2E38"/>
+    <w:rsid w:val="00DE44F1"/>
     <w:rsid w:val="00F27DD9"/>
+    <w:rsid w:val="00F4694C"/>
+    <w:rsid w:val="00FB710D"/>
   </w:rsids>
   <m:mathPr>
     <m:mathFont m:val="Cambria Math"/>
@@ -27806,9 +27558,6 @@
   </w:style>
   <w:style w:type="paragraph" w:customStyle="1" w:styleId="031D69A9A4574A779FFD99DA61B54AC3">
     <w:name w:val="031D69A9A4574A779FFD99DA61B54AC3"/>
-  </w:style>
-  <w:style w:type="paragraph" w:customStyle="1" w:styleId="D5147B73BE0F48BDBAEB284048B309DD">
-    <w:name w:val="D5147B73BE0F48BDBAEB284048B309DD"/>
   </w:style>
   <w:style w:type="paragraph" w:customStyle="1" w:styleId="524A4F094B4E4D29ACF5E512C6383332">
     <w:name w:val="524A4F094B4E4D29ACF5E512C6383332"/>

</xml_diff>